<commit_message>
Changed code into UIBinder. Start Page only done.
</commit_message>
<xml_diff>
--- a/Class and Sequence Diagrams/Sequence Diagrams.docx
+++ b/Class and Sequence Diagrams/Sequence Diagrams.docx
@@ -8,59 +8,6 @@
           <w:tab w:val="left" w:pos="5940"/>
         </w:tabs>
       </w:pPr>
-      <w:r>
-        <w:rPr>
-          <w:noProof/>
-        </w:rPr>
-        <w:drawing>
-          <wp:inline distT="0" distB="0" distL="0" distR="0">
-            <wp:extent cx="5943600" cy="3381375"/>
-            <wp:effectExtent l="0" t="0" r="0" b="9525"/>
-            <wp:docPr id="3" name="Picture 3"/>
-            <wp:cNvGraphicFramePr>
-              <a:graphicFrameLocks xmlns:a="http://schemas.openxmlformats.org/drawingml/2006/main" noChangeAspect="1"/>
-            </wp:cNvGraphicFramePr>
-            <a:graphic xmlns:a="http://schemas.openxmlformats.org/drawingml/2006/main">
-              <a:graphicData uri="http://schemas.openxmlformats.org/drawingml/2006/picture">
-                <pic:pic xmlns:pic="http://schemas.openxmlformats.org/drawingml/2006/picture">
-                  <pic:nvPicPr>
-                    <pic:cNvPr id="0" name="Picture 3"/>
-                    <pic:cNvPicPr>
-                      <a:picLocks noChangeAspect="1" noChangeArrowheads="1"/>
-                    </pic:cNvPicPr>
-                  </pic:nvPicPr>
-                  <pic:blipFill>
-                    <a:blip r:embed="rId4">
-                      <a:extLst>
-                        <a:ext uri="{28A0092B-C50C-407E-A947-70E740481C1C}">
-                          <a14:useLocalDpi xmlns:a14="http://schemas.microsoft.com/office/drawing/2010/main" val="0"/>
-                        </a:ext>
-                      </a:extLst>
-                    </a:blip>
-                    <a:srcRect/>
-                    <a:stretch>
-                      <a:fillRect/>
-                    </a:stretch>
-                  </pic:blipFill>
-                  <pic:spPr bwMode="auto">
-                    <a:xfrm>
-                      <a:off x="0" y="0"/>
-                      <a:ext cx="5943600" cy="3381375"/>
-                    </a:xfrm>
-                    <a:prstGeom prst="rect">
-                      <a:avLst/>
-                    </a:prstGeom>
-                    <a:noFill/>
-                    <a:ln>
-                      <a:noFill/>
-                    </a:ln>
-                  </pic:spPr>
-                </pic:pic>
-              </a:graphicData>
-            </a:graphic>
-          </wp:inline>
-        </w:drawing>
-      </w:r>
     </w:p>
     <w:p>
       <w:pPr>
@@ -90,7 +37,7 @@
                     </pic:cNvPicPr>
                   </pic:nvPicPr>
                   <pic:blipFill>
-                    <a:blip r:embed="rId5">
+                    <a:blip r:embed="rId4">
                       <a:extLst>
                         <a:ext uri="{28A0092B-C50C-407E-A947-70E740481C1C}">
                           <a14:useLocalDpi xmlns:a14="http://schemas.microsoft.com/office/drawing/2010/main" val="0"/>
@@ -151,7 +98,7 @@
                     </pic:cNvPicPr>
                   </pic:nvPicPr>
                   <pic:blipFill>
-                    <a:blip r:embed="rId6">
+                    <a:blip r:embed="rId5">
                       <a:extLst>
                         <a:ext uri="{28A0092B-C50C-407E-A947-70E740481C1C}">
                           <a14:useLocalDpi xmlns:a14="http://schemas.microsoft.com/office/drawing/2010/main" val="0"/>
@@ -214,7 +161,7 @@
                     </pic:cNvPicPr>
                   </pic:nvPicPr>
                   <pic:blipFill>
-                    <a:blip r:embed="rId7">
+                    <a:blip r:embed="rId6">
                       <a:extLst>
                         <a:ext uri="{28A0092B-C50C-407E-A947-70E740481C1C}">
                           <a14:useLocalDpi xmlns:a14="http://schemas.microsoft.com/office/drawing/2010/main" val="0"/>
@@ -270,7 +217,7 @@
                     </pic:cNvPicPr>
                   </pic:nvPicPr>
                   <pic:blipFill>
-                    <a:blip r:embed="rId8">
+                    <a:blip r:embed="rId7">
                       <a:extLst>
                         <a:ext uri="{28A0092B-C50C-407E-A947-70E740481C1C}">
                           <a14:useLocalDpi xmlns:a14="http://schemas.microsoft.com/office/drawing/2010/main" val="0"/>
@@ -301,10 +248,67 @@
           </wp:inline>
         </w:drawing>
       </w:r>
+    </w:p>
+    <w:p>
+      <w:r>
+        <w:rPr>
+          <w:noProof/>
+        </w:rPr>
+        <w:lastRenderedPageBreak/>
+        <w:drawing>
+          <wp:inline distT="0" distB="0" distL="0" distR="0" wp14:anchorId="5B68B636" wp14:editId="5B2329D4">
+            <wp:extent cx="5943600" cy="3381375"/>
+            <wp:effectExtent l="0" t="0" r="0" b="9525"/>
+            <wp:docPr id="3" name="Picture 3"/>
+            <wp:cNvGraphicFramePr>
+              <a:graphicFrameLocks xmlns:a="http://schemas.openxmlformats.org/drawingml/2006/main" noChangeAspect="1"/>
+            </wp:cNvGraphicFramePr>
+            <a:graphic xmlns:a="http://schemas.openxmlformats.org/drawingml/2006/main">
+              <a:graphicData uri="http://schemas.openxmlformats.org/drawingml/2006/picture">
+                <pic:pic xmlns:pic="http://schemas.openxmlformats.org/drawingml/2006/picture">
+                  <pic:nvPicPr>
+                    <pic:cNvPr id="0" name="Picture 3"/>
+                    <pic:cNvPicPr>
+                      <a:picLocks noChangeAspect="1" noChangeArrowheads="1"/>
+                    </pic:cNvPicPr>
+                  </pic:nvPicPr>
+                  <pic:blipFill>
+                    <a:blip r:embed="rId8">
+                      <a:extLst>
+                        <a:ext uri="{28A0092B-C50C-407E-A947-70E740481C1C}">
+                          <a14:useLocalDpi xmlns:a14="http://schemas.microsoft.com/office/drawing/2010/main" val="0"/>
+                        </a:ext>
+                      </a:extLst>
+                    </a:blip>
+                    <a:srcRect/>
+                    <a:stretch>
+                      <a:fillRect/>
+                    </a:stretch>
+                  </pic:blipFill>
+                  <pic:spPr bwMode="auto">
+                    <a:xfrm>
+                      <a:off x="0" y="0"/>
+                      <a:ext cx="5943600" cy="3381375"/>
+                    </a:xfrm>
+                    <a:prstGeom prst="rect">
+                      <a:avLst/>
+                    </a:prstGeom>
+                    <a:noFill/>
+                    <a:ln>
+                      <a:noFill/>
+                    </a:ln>
+                  </pic:spPr>
+                </pic:pic>
+              </a:graphicData>
+            </a:graphic>
+          </wp:inline>
+        </w:drawing>
+      </w:r>
+    </w:p>
+    <w:p>
       <w:bookmarkStart w:id="0" w:name="_GoBack"/>
       <w:bookmarkEnd w:id="0"/>
     </w:p>
-    <w:p/>
     <w:sectPr>
       <w:pgSz w:w="12240" w:h="15840"/>
       <w:pgMar w:top="1440" w:right="1440" w:bottom="1440" w:left="1440" w:header="720" w:footer="720" w:gutter="0"/>

</xml_diff>